<commit_message>
Css images to document
</commit_message>
<xml_diff>
--- a/javajamcss4/Week9_assingment.docx
+++ b/javajamcss4/Week9_assingment.docx
@@ -2,9 +2,199 @@
 <file path=word/document.xml><?xml version="1.0" encoding="utf-8"?>
 <w:document xmlns:wpc="http://schemas.microsoft.com/office/word/2010/wordprocessingCanvas" xmlns:cx="http://schemas.microsoft.com/office/drawing/2014/chartex" xmlns:cx1="http://schemas.microsoft.com/office/drawing/2015/9/8/chartex" xmlns:cx2="http://schemas.microsoft.com/office/drawing/2015/10/21/chartex" xmlns:cx3="http://schemas.microsoft.com/office/drawing/2016/5/9/chartex" xmlns:cx4="http://schemas.microsoft.com/office/drawing/2016/5/10/chartex" xmlns:cx5="http://schemas.microsoft.com/office/drawing/2016/5/11/chartex" xmlns:cx6="http://schemas.microsoft.com/office/drawing/2016/5/12/chartex" xmlns:cx7="http://schemas.microsoft.com/office/drawing/2016/5/13/chartex" xmlns:cx8="http://schemas.microsoft.com/office/drawing/2016/5/14/chartex" xmlns:mc="http://schemas.openxmlformats.org/markup-compatibility/2006" xmlns:aink="http://schemas.microsoft.com/office/drawing/2016/ink" xmlns:am3d="http://schemas.microsoft.com/office/drawing/2017/model3d" xmlns:o="urn:schemas-microsoft-com:office:office" xmlns:r="http://schemas.openxmlformats.org/officeDocument/2006/relationships" xmlns:m="http://schemas.openxmlformats.org/officeDocument/2006/math" xmlns:v="urn:schemas-microsoft-com:vml" xmlns:wp14="http://schemas.microsoft.com/office/word/2010/wordprocessingDrawing" xmlns:wp="http://schemas.openxmlformats.org/drawingml/2006/wordprocessingDrawing" xmlns:w10="urn:schemas-microsoft-com:office:word" xmlns:w="http://schemas.openxmlformats.org/wordprocessingml/2006/main" xmlns:w14="http://schemas.microsoft.com/office/word/2010/wordml" xmlns:w15="http://schemas.microsoft.com/office/word/2012/wordml" xmlns:w16cex="http://schemas.microsoft.com/office/word/2018/wordml/cex" xmlns:w16cid="http://schemas.microsoft.com/office/word/2016/wordml/cid" xmlns:w16="http://schemas.microsoft.com/office/word/2018/wordml" xmlns:w16se="http://schemas.microsoft.com/office/word/2015/wordml/symex" xmlns:wpg="http://schemas.microsoft.com/office/word/2010/wordprocessingGroup" xmlns:wpi="http://schemas.microsoft.com/office/word/2010/wordprocessingInk" xmlns:wne="http://schemas.microsoft.com/office/word/2006/wordml" xmlns:wps="http://schemas.microsoft.com/office/word/2010/wordprocessingShape" mc:Ignorable="w14 w15 w16se w16cid w16 w16cex wp14">
   <w:body>
-    <w:p/>
+    <w:p>
+      <w:r>
+        <w:t>HTML:</w:t>
+      </w:r>
+    </w:p>
+    <w:p>
+      <w:r>
+        <w:t>index/menu/music</w:t>
+      </w:r>
+    </w:p>
+    <w:p/>
+    <w:p>
+      <w:r>
+        <w:t xml:space="preserve">index: </w:t>
+      </w:r>
+    </w:p>
+    <w:p>
+      <w:r>
+        <w:drawing>
+          <wp:inline distT="0" distB="0" distL="0" distR="0" wp14:anchorId="63B54A68" wp14:editId="1FF89B23">
+            <wp:extent cx="6120130" cy="1016000"/>
+            <wp:effectExtent l="0" t="0" r="0" b="0"/>
+            <wp:docPr id="4" name="Kuva 4"/>
+            <wp:cNvGraphicFramePr>
+              <a:graphicFrameLocks xmlns:a="http://schemas.openxmlformats.org/drawingml/2006/main" noChangeAspect="1"/>
+            </wp:cNvGraphicFramePr>
+            <a:graphic xmlns:a="http://schemas.openxmlformats.org/drawingml/2006/main">
+              <a:graphicData uri="http://schemas.openxmlformats.org/drawingml/2006/picture">
+                <pic:pic xmlns:pic="http://schemas.openxmlformats.org/drawingml/2006/picture">
+                  <pic:nvPicPr>
+                    <pic:cNvPr id="1" name=""/>
+                    <pic:cNvPicPr/>
+                  </pic:nvPicPr>
+                  <pic:blipFill>
+                    <a:blip r:embed="rId6"/>
+                    <a:stretch>
+                      <a:fillRect/>
+                    </a:stretch>
+                  </pic:blipFill>
+                  <pic:spPr>
+                    <a:xfrm>
+                      <a:off x="0" y="0"/>
+                      <a:ext cx="6120130" cy="1016000"/>
+                    </a:xfrm>
+                    <a:prstGeom prst="rect">
+                      <a:avLst/>
+                    </a:prstGeom>
+                  </pic:spPr>
+                </pic:pic>
+              </a:graphicData>
+            </a:graphic>
+          </wp:inline>
+        </w:drawing>
+      </w:r>
+    </w:p>
+    <w:p/>
+    <w:p/>
+    <w:p/>
+    <w:p/>
+    <w:p/>
+    <w:p/>
+    <w:p/>
+    <w:p/>
+    <w:p/>
+    <w:p/>
+    <w:p/>
+    <w:p/>
+    <w:p/>
+    <w:p/>
+    <w:p/>
+    <w:p/>
+    <w:p/>
+    <w:p/>
+    <w:p/>
+    <w:p/>
+    <w:p/>
+    <w:p/>
+    <w:p/>
+    <w:p/>
+    <w:p>
+      <w:r>
+        <w:t>Modified CSS</w:t>
+      </w:r>
+      <w:r>
+        <w:t>:</w:t>
+      </w:r>
+    </w:p>
+    <w:p>
+      <w:r>
+        <w:drawing>
+          <wp:anchor distT="0" distB="0" distL="114300" distR="114300" simplePos="0" relativeHeight="251658240" behindDoc="0" locked="0" layoutInCell="1" allowOverlap="1" wp14:anchorId="1F51FF40" wp14:editId="26AD4C25">
+            <wp:simplePos x="0" y="0"/>
+            <wp:positionH relativeFrom="margin">
+              <wp:align>center</wp:align>
+            </wp:positionH>
+            <wp:positionV relativeFrom="paragraph">
+              <wp:posOffset>233680</wp:posOffset>
+            </wp:positionV>
+            <wp:extent cx="5840730" cy="8079740"/>
+            <wp:effectExtent l="0" t="0" r="7620" b="0"/>
+            <wp:wrapTopAndBottom/>
+            <wp:docPr id="5" name="Kuva 5"/>
+            <wp:cNvGraphicFramePr>
+              <a:graphicFrameLocks xmlns:a="http://schemas.openxmlformats.org/drawingml/2006/main" noChangeAspect="1"/>
+            </wp:cNvGraphicFramePr>
+            <a:graphic xmlns:a="http://schemas.openxmlformats.org/drawingml/2006/main">
+              <a:graphicData uri="http://schemas.openxmlformats.org/drawingml/2006/picture">
+                <pic:pic xmlns:pic="http://schemas.openxmlformats.org/drawingml/2006/picture">
+                  <pic:nvPicPr>
+                    <pic:cNvPr id="1" name=""/>
+                    <pic:cNvPicPr/>
+                  </pic:nvPicPr>
+                  <pic:blipFill>
+                    <a:blip r:embed="rId7">
+                      <a:extLst>
+                        <a:ext uri="{28A0092B-C50C-407E-A947-70E740481C1C}">
+                          <a14:useLocalDpi xmlns:a14="http://schemas.microsoft.com/office/drawing/2010/main" val="0"/>
+                        </a:ext>
+                      </a:extLst>
+                    </a:blip>
+                    <a:stretch>
+                      <a:fillRect/>
+                    </a:stretch>
+                  </pic:blipFill>
+                  <pic:spPr>
+                    <a:xfrm>
+                      <a:off x="0" y="0"/>
+                      <a:ext cx="5840730" cy="8079740"/>
+                    </a:xfrm>
+                    <a:prstGeom prst="rect">
+                      <a:avLst/>
+                    </a:prstGeom>
+                  </pic:spPr>
+                </pic:pic>
+              </a:graphicData>
+            </a:graphic>
+            <wp14:sizeRelH relativeFrom="margin">
+              <wp14:pctWidth>0</wp14:pctWidth>
+            </wp14:sizeRelH>
+            <wp14:sizeRelV relativeFrom="margin">
+              <wp14:pctHeight>0</wp14:pctHeight>
+            </wp14:sizeRelV>
+          </wp:anchor>
+        </w:drawing>
+      </w:r>
+    </w:p>
+    <w:p/>
+    <w:p>
+      <w:r>
+        <w:t xml:space="preserve">W3C validator tool: </w:t>
+      </w:r>
+    </w:p>
+    <w:p>
+      <w:r>
+        <w:drawing>
+          <wp:inline distT="0" distB="0" distL="0" distR="0" wp14:anchorId="250FBB81" wp14:editId="4C58EE91">
+            <wp:extent cx="6120130" cy="1227455"/>
+            <wp:effectExtent l="0" t="0" r="0" b="0"/>
+            <wp:docPr id="1" name="Kuva 1"/>
+            <wp:cNvGraphicFramePr>
+              <a:graphicFrameLocks xmlns:a="http://schemas.openxmlformats.org/drawingml/2006/main" noChangeAspect="1"/>
+            </wp:cNvGraphicFramePr>
+            <a:graphic xmlns:a="http://schemas.openxmlformats.org/drawingml/2006/main">
+              <a:graphicData uri="http://schemas.openxmlformats.org/drawingml/2006/picture">
+                <pic:pic xmlns:pic="http://schemas.openxmlformats.org/drawingml/2006/picture">
+                  <pic:nvPicPr>
+                    <pic:cNvPr id="1" name=""/>
+                    <pic:cNvPicPr/>
+                  </pic:nvPicPr>
+                  <pic:blipFill>
+                    <a:blip r:embed="rId8"/>
+                    <a:stretch>
+                      <a:fillRect/>
+                    </a:stretch>
+                  </pic:blipFill>
+                  <pic:spPr>
+                    <a:xfrm>
+                      <a:off x="0" y="0"/>
+                      <a:ext cx="6120130" cy="1227455"/>
+                    </a:xfrm>
+                    <a:prstGeom prst="rect">
+                      <a:avLst/>
+                    </a:prstGeom>
+                  </pic:spPr>
+                </pic:pic>
+              </a:graphicData>
+            </a:graphic>
+          </wp:inline>
+        </w:drawing>
+      </w:r>
+    </w:p>
     <w:sectPr>
-      <w:headerReference w:type="default" r:id="rId6"/>
+      <w:headerReference w:type="default" r:id="rId9"/>
       <w:pgSz w:w="11906" w:h="16838"/>
       <w:pgMar w:top="1417" w:right="1134" w:bottom="1417" w:left="1134" w:header="708" w:footer="708" w:gutter="0"/>
       <w:cols w:space="708"/>
@@ -70,13 +260,8 @@
     <w:pPr>
       <w:pStyle w:val="Yltunniste"/>
     </w:pPr>
-    <w:proofErr w:type="spellStart"/>
     <w:r>
-      <w:t>Week</w:t>
-    </w:r>
-    <w:proofErr w:type="spellEnd"/>
-    <w:r>
-      <w:t xml:space="preserve"> 9</w:t>
+      <w:t>Week 9</w:t>
     </w:r>
     <w:r>
       <w:tab/>

</xml_diff>

<commit_message>
Week 10 assingment initial commit
</commit_message>
<xml_diff>
--- a/javajamcss4/Week9_assingment.docx
+++ b/javajamcss4/Week9_assingment.docx
@@ -2,23 +2,22 @@
 <file path=word/document.xml><?xml version="1.0" encoding="utf-8"?>
 <w:document xmlns:wpc="http://schemas.microsoft.com/office/word/2010/wordprocessingCanvas" xmlns:cx="http://schemas.microsoft.com/office/drawing/2014/chartex" xmlns:cx1="http://schemas.microsoft.com/office/drawing/2015/9/8/chartex" xmlns:cx2="http://schemas.microsoft.com/office/drawing/2015/10/21/chartex" xmlns:cx3="http://schemas.microsoft.com/office/drawing/2016/5/9/chartex" xmlns:cx4="http://schemas.microsoft.com/office/drawing/2016/5/10/chartex" xmlns:cx5="http://schemas.microsoft.com/office/drawing/2016/5/11/chartex" xmlns:cx6="http://schemas.microsoft.com/office/drawing/2016/5/12/chartex" xmlns:cx7="http://schemas.microsoft.com/office/drawing/2016/5/13/chartex" xmlns:cx8="http://schemas.microsoft.com/office/drawing/2016/5/14/chartex" xmlns:mc="http://schemas.openxmlformats.org/markup-compatibility/2006" xmlns:aink="http://schemas.microsoft.com/office/drawing/2016/ink" xmlns:am3d="http://schemas.microsoft.com/office/drawing/2017/model3d" xmlns:o="urn:schemas-microsoft-com:office:office" xmlns:r="http://schemas.openxmlformats.org/officeDocument/2006/relationships" xmlns:m="http://schemas.openxmlformats.org/officeDocument/2006/math" xmlns:v="urn:schemas-microsoft-com:vml" xmlns:wp14="http://schemas.microsoft.com/office/word/2010/wordprocessingDrawing" xmlns:wp="http://schemas.openxmlformats.org/drawingml/2006/wordprocessingDrawing" xmlns:w10="urn:schemas-microsoft-com:office:word" xmlns:w="http://schemas.openxmlformats.org/wordprocessingml/2006/main" xmlns:w14="http://schemas.microsoft.com/office/word/2010/wordml" xmlns:w15="http://schemas.microsoft.com/office/word/2012/wordml" xmlns:w16cex="http://schemas.microsoft.com/office/word/2018/wordml/cex" xmlns:w16cid="http://schemas.microsoft.com/office/word/2016/wordml/cid" xmlns:w16="http://schemas.microsoft.com/office/word/2018/wordml" xmlns:w16se="http://schemas.microsoft.com/office/word/2015/wordml/symex" xmlns:wpg="http://schemas.microsoft.com/office/word/2010/wordprocessingGroup" xmlns:wpi="http://schemas.microsoft.com/office/word/2010/wordprocessingInk" xmlns:wne="http://schemas.microsoft.com/office/word/2006/wordml" xmlns:wps="http://schemas.microsoft.com/office/word/2010/wordprocessingShape" mc:Ignorable="w14 w15 w16se w16cid w16 w16cex wp14">
   <w:body>
-    <w:p>
-      <w:r>
-        <w:t>HTML:</w:t>
-      </w:r>
-    </w:p>
-    <w:p>
-      <w:r>
-        <w:t>index/menu/music</w:t>
+    <w:p/>
+    <w:p>
+      <w:r>
+        <w:t>Index (Desktop)</w:t>
+      </w:r>
+      <w:r>
+        <w:t>:</w:t>
       </w:r>
     </w:p>
     <w:p>
       <w:r>
         <w:drawing>
-          <wp:inline distT="0" distB="0" distL="0" distR="0" wp14:anchorId="1C2D3953" wp14:editId="0DFCDBEE">
-            <wp:extent cx="5087060" cy="285790"/>
-            <wp:effectExtent l="0" t="0" r="0" b="0"/>
-            <wp:docPr id="3" name="Kuva 3"/>
+          <wp:inline distT="0" distB="0" distL="0" distR="0" wp14:anchorId="0FBB2CEC" wp14:editId="4AE94D71">
+            <wp:extent cx="6120130" cy="3615690"/>
+            <wp:effectExtent l="0" t="0" r="0" b="3810"/>
+            <wp:docPr id="2" name="Kuva 2"/>
             <wp:cNvGraphicFramePr>
               <a:graphicFrameLocks xmlns:a="http://schemas.openxmlformats.org/drawingml/2006/main" noChangeAspect="1"/>
             </wp:cNvGraphicFramePr>
@@ -38,6 +37,536 @@
                   <pic:spPr>
                     <a:xfrm>
                       <a:off x="0" y="0"/>
+                      <a:ext cx="6120130" cy="3615690"/>
+                    </a:xfrm>
+                    <a:prstGeom prst="rect">
+                      <a:avLst/>
+                    </a:prstGeom>
+                  </pic:spPr>
+                </pic:pic>
+              </a:graphicData>
+            </a:graphic>
+          </wp:inline>
+        </w:drawing>
+      </w:r>
+    </w:p>
+    <w:p/>
+    <w:p/>
+    <w:p>
+      <w:r>
+        <w:t>Index(Mobile):</w:t>
+      </w:r>
+      <w:r>
+        <w:tab/>
+        <w:t xml:space="preserve">                      Index(Tablet):</w:t>
+      </w:r>
+    </w:p>
+    <w:p>
+      <w:r>
+        <w:drawing>
+          <wp:anchor distT="0" distB="0" distL="114300" distR="114300" simplePos="0" relativeHeight="251660288" behindDoc="1" locked="0" layoutInCell="1" allowOverlap="1" wp14:anchorId="04AE884D" wp14:editId="233D4C94">
+            <wp:simplePos x="0" y="0"/>
+            <wp:positionH relativeFrom="column">
+              <wp:posOffset>2359253</wp:posOffset>
+            </wp:positionH>
+            <wp:positionV relativeFrom="paragraph">
+              <wp:posOffset>5715</wp:posOffset>
+            </wp:positionV>
+            <wp:extent cx="4244309" cy="3194462"/>
+            <wp:effectExtent l="0" t="0" r="4445" b="6350"/>
+            <wp:wrapNone/>
+            <wp:docPr id="10" name="Kuva 10"/>
+            <wp:cNvGraphicFramePr>
+              <a:graphicFrameLocks xmlns:a="http://schemas.openxmlformats.org/drawingml/2006/main" noChangeAspect="1"/>
+            </wp:cNvGraphicFramePr>
+            <a:graphic xmlns:a="http://schemas.openxmlformats.org/drawingml/2006/main">
+              <a:graphicData uri="http://schemas.openxmlformats.org/drawingml/2006/picture">
+                <pic:pic xmlns:pic="http://schemas.openxmlformats.org/drawingml/2006/picture">
+                  <pic:nvPicPr>
+                    <pic:cNvPr id="1" name=""/>
+                    <pic:cNvPicPr/>
+                  </pic:nvPicPr>
+                  <pic:blipFill>
+                    <a:blip r:embed="rId7" cstate="print">
+                      <a:extLst>
+                        <a:ext uri="{28A0092B-C50C-407E-A947-70E740481C1C}">
+                          <a14:useLocalDpi xmlns:a14="http://schemas.microsoft.com/office/drawing/2010/main" val="0"/>
+                        </a:ext>
+                      </a:extLst>
+                    </a:blip>
+                    <a:stretch>
+                      <a:fillRect/>
+                    </a:stretch>
+                  </pic:blipFill>
+                  <pic:spPr>
+                    <a:xfrm>
+                      <a:off x="0" y="0"/>
+                      <a:ext cx="4244309" cy="3194462"/>
+                    </a:xfrm>
+                    <a:prstGeom prst="rect">
+                      <a:avLst/>
+                    </a:prstGeom>
+                  </pic:spPr>
+                </pic:pic>
+              </a:graphicData>
+            </a:graphic>
+            <wp14:sizeRelH relativeFrom="margin">
+              <wp14:pctWidth>0</wp14:pctWidth>
+            </wp14:sizeRelH>
+            <wp14:sizeRelV relativeFrom="margin">
+              <wp14:pctHeight>0</wp14:pctHeight>
+            </wp14:sizeRelV>
+          </wp:anchor>
+        </w:drawing>
+      </w:r>
+      <w:r>
+        <w:drawing>
+          <wp:anchor distT="0" distB="0" distL="114300" distR="114300" simplePos="0" relativeHeight="251659264" behindDoc="1" locked="0" layoutInCell="1" allowOverlap="1" wp14:anchorId="2BBE8202" wp14:editId="01A7B3E7">
+            <wp:simplePos x="0" y="0"/>
+            <wp:positionH relativeFrom="margin">
+              <wp:align>left</wp:align>
+            </wp:positionH>
+            <wp:positionV relativeFrom="paragraph">
+              <wp:posOffset>8123</wp:posOffset>
+            </wp:positionV>
+            <wp:extent cx="2190998" cy="3979354"/>
+            <wp:effectExtent l="0" t="0" r="0" b="2540"/>
+            <wp:wrapNone/>
+            <wp:docPr id="9" name="Kuva 9"/>
+            <wp:cNvGraphicFramePr>
+              <a:graphicFrameLocks xmlns:a="http://schemas.openxmlformats.org/drawingml/2006/main" noChangeAspect="1"/>
+            </wp:cNvGraphicFramePr>
+            <a:graphic xmlns:a="http://schemas.openxmlformats.org/drawingml/2006/main">
+              <a:graphicData uri="http://schemas.openxmlformats.org/drawingml/2006/picture">
+                <pic:pic xmlns:pic="http://schemas.openxmlformats.org/drawingml/2006/picture">
+                  <pic:nvPicPr>
+                    <pic:cNvPr id="1" name=""/>
+                    <pic:cNvPicPr/>
+                  </pic:nvPicPr>
+                  <pic:blipFill>
+                    <a:blip r:embed="rId8">
+                      <a:extLst>
+                        <a:ext uri="{28A0092B-C50C-407E-A947-70E740481C1C}">
+                          <a14:useLocalDpi xmlns:a14="http://schemas.microsoft.com/office/drawing/2010/main" val="0"/>
+                        </a:ext>
+                      </a:extLst>
+                    </a:blip>
+                    <a:stretch>
+                      <a:fillRect/>
+                    </a:stretch>
+                  </pic:blipFill>
+                  <pic:spPr>
+                    <a:xfrm>
+                      <a:off x="0" y="0"/>
+                      <a:ext cx="2190998" cy="3979354"/>
+                    </a:xfrm>
+                    <a:prstGeom prst="rect">
+                      <a:avLst/>
+                    </a:prstGeom>
+                  </pic:spPr>
+                </pic:pic>
+              </a:graphicData>
+            </a:graphic>
+            <wp14:sizeRelH relativeFrom="margin">
+              <wp14:pctWidth>0</wp14:pctWidth>
+            </wp14:sizeRelH>
+            <wp14:sizeRelV relativeFrom="margin">
+              <wp14:pctHeight>0</wp14:pctHeight>
+            </wp14:sizeRelV>
+          </wp:anchor>
+        </w:drawing>
+      </w:r>
+    </w:p>
+    <w:p/>
+    <w:p/>
+    <w:p/>
+    <w:p/>
+    <w:p/>
+    <w:p/>
+    <w:p/>
+    <w:p/>
+    <w:p/>
+    <w:p/>
+    <w:p/>
+    <w:p/>
+    <w:p>
+      <w:r>
+        <w:lastRenderedPageBreak/>
+        <w:t>Menu (Desktop):</w:t>
+      </w:r>
+    </w:p>
+    <w:p>
+      <w:r>
+        <w:drawing>
+          <wp:inline distT="0" distB="0" distL="0" distR="0" wp14:anchorId="2FD48B64" wp14:editId="27C17FC8">
+            <wp:extent cx="6120130" cy="3372485"/>
+            <wp:effectExtent l="0" t="0" r="0" b="0"/>
+            <wp:docPr id="11" name="Kuva 11"/>
+            <wp:cNvGraphicFramePr>
+              <a:graphicFrameLocks xmlns:a="http://schemas.openxmlformats.org/drawingml/2006/main" noChangeAspect="1"/>
+            </wp:cNvGraphicFramePr>
+            <a:graphic xmlns:a="http://schemas.openxmlformats.org/drawingml/2006/main">
+              <a:graphicData uri="http://schemas.openxmlformats.org/drawingml/2006/picture">
+                <pic:pic xmlns:pic="http://schemas.openxmlformats.org/drawingml/2006/picture">
+                  <pic:nvPicPr>
+                    <pic:cNvPr id="1" name=""/>
+                    <pic:cNvPicPr/>
+                  </pic:nvPicPr>
+                  <pic:blipFill>
+                    <a:blip r:embed="rId9"/>
+                    <a:stretch>
+                      <a:fillRect/>
+                    </a:stretch>
+                  </pic:blipFill>
+                  <pic:spPr>
+                    <a:xfrm>
+                      <a:off x="0" y="0"/>
+                      <a:ext cx="6120130" cy="3372485"/>
+                    </a:xfrm>
+                    <a:prstGeom prst="rect">
+                      <a:avLst/>
+                    </a:prstGeom>
+                  </pic:spPr>
+                </pic:pic>
+              </a:graphicData>
+            </a:graphic>
+          </wp:inline>
+        </w:drawing>
+      </w:r>
+    </w:p>
+    <w:p>
+      <w:r>
+        <w:t xml:space="preserve">Menu(Mobile): </w:t>
+      </w:r>
+      <w:r>
+        <w:tab/>
+        <w:t xml:space="preserve">                         Menu(Tablet): </w:t>
+      </w:r>
+    </w:p>
+    <w:p>
+      <w:r>
+        <w:drawing>
+          <wp:anchor distT="0" distB="0" distL="114300" distR="114300" simplePos="0" relativeHeight="251661312" behindDoc="1" locked="0" layoutInCell="1" allowOverlap="1" wp14:anchorId="7DB3D92E" wp14:editId="38F3AB5A">
+            <wp:simplePos x="0" y="0"/>
+            <wp:positionH relativeFrom="column">
+              <wp:posOffset>2425197</wp:posOffset>
+            </wp:positionH>
+            <wp:positionV relativeFrom="paragraph">
+              <wp:posOffset>6369</wp:posOffset>
+            </wp:positionV>
+            <wp:extent cx="4319517" cy="3074037"/>
+            <wp:effectExtent l="0" t="0" r="5080" b="0"/>
+            <wp:wrapNone/>
+            <wp:docPr id="13" name="Kuva 13"/>
+            <wp:cNvGraphicFramePr>
+              <a:graphicFrameLocks xmlns:a="http://schemas.openxmlformats.org/drawingml/2006/main" noChangeAspect="1"/>
+            </wp:cNvGraphicFramePr>
+            <a:graphic xmlns:a="http://schemas.openxmlformats.org/drawingml/2006/main">
+              <a:graphicData uri="http://schemas.openxmlformats.org/drawingml/2006/picture">
+                <pic:pic xmlns:pic="http://schemas.openxmlformats.org/drawingml/2006/picture">
+                  <pic:nvPicPr>
+                    <pic:cNvPr id="1" name=""/>
+                    <pic:cNvPicPr/>
+                  </pic:nvPicPr>
+                  <pic:blipFill>
+                    <a:blip r:embed="rId10">
+                      <a:extLst>
+                        <a:ext uri="{28A0092B-C50C-407E-A947-70E740481C1C}">
+                          <a14:useLocalDpi xmlns:a14="http://schemas.microsoft.com/office/drawing/2010/main" val="0"/>
+                        </a:ext>
+                      </a:extLst>
+                    </a:blip>
+                    <a:stretch>
+                      <a:fillRect/>
+                    </a:stretch>
+                  </pic:blipFill>
+                  <pic:spPr>
+                    <a:xfrm>
+                      <a:off x="0" y="0"/>
+                      <a:ext cx="4319517" cy="3074037"/>
+                    </a:xfrm>
+                    <a:prstGeom prst="rect">
+                      <a:avLst/>
+                    </a:prstGeom>
+                  </pic:spPr>
+                </pic:pic>
+              </a:graphicData>
+            </a:graphic>
+            <wp14:sizeRelH relativeFrom="margin">
+              <wp14:pctWidth>0</wp14:pctWidth>
+            </wp14:sizeRelH>
+            <wp14:sizeRelV relativeFrom="margin">
+              <wp14:pctHeight>0</wp14:pctHeight>
+            </wp14:sizeRelV>
+          </wp:anchor>
+        </w:drawing>
+      </w:r>
+      <w:r>
+        <w:drawing>
+          <wp:inline distT="0" distB="0" distL="0" distR="0" wp14:anchorId="55DAA0AD" wp14:editId="0BA294F0">
+            <wp:extent cx="2347398" cy="4579250"/>
+            <wp:effectExtent l="0" t="0" r="0" b="0"/>
+            <wp:docPr id="12" name="Kuva 12"/>
+            <wp:cNvGraphicFramePr>
+              <a:graphicFrameLocks xmlns:a="http://schemas.openxmlformats.org/drawingml/2006/main" noChangeAspect="1"/>
+            </wp:cNvGraphicFramePr>
+            <a:graphic xmlns:a="http://schemas.openxmlformats.org/drawingml/2006/main">
+              <a:graphicData uri="http://schemas.openxmlformats.org/drawingml/2006/picture">
+                <pic:pic xmlns:pic="http://schemas.openxmlformats.org/drawingml/2006/picture">
+                  <pic:nvPicPr>
+                    <pic:cNvPr id="1" name=""/>
+                    <pic:cNvPicPr/>
+                  </pic:nvPicPr>
+                  <pic:blipFill>
+                    <a:blip r:embed="rId11"/>
+                    <a:stretch>
+                      <a:fillRect/>
+                    </a:stretch>
+                  </pic:blipFill>
+                  <pic:spPr>
+                    <a:xfrm>
+                      <a:off x="0" y="0"/>
+                      <a:ext cx="2362204" cy="4608133"/>
+                    </a:xfrm>
+                    <a:prstGeom prst="rect">
+                      <a:avLst/>
+                    </a:prstGeom>
+                  </pic:spPr>
+                </pic:pic>
+              </a:graphicData>
+            </a:graphic>
+          </wp:inline>
+        </w:drawing>
+      </w:r>
+    </w:p>
+    <w:p/>
+    <w:p/>
+    <w:p>
+      <w:r>
+        <w:t>Music (Desktop):</w:t>
+      </w:r>
+    </w:p>
+    <w:p>
+      <w:r>
+        <w:drawing>
+          <wp:inline distT="0" distB="0" distL="0" distR="0" wp14:anchorId="44841CD4" wp14:editId="4EC4B95E">
+            <wp:extent cx="6120130" cy="3961765"/>
+            <wp:effectExtent l="0" t="0" r="0" b="635"/>
+            <wp:docPr id="14" name="Kuva 14"/>
+            <wp:cNvGraphicFramePr>
+              <a:graphicFrameLocks xmlns:a="http://schemas.openxmlformats.org/drawingml/2006/main" noChangeAspect="1"/>
+            </wp:cNvGraphicFramePr>
+            <a:graphic xmlns:a="http://schemas.openxmlformats.org/drawingml/2006/main">
+              <a:graphicData uri="http://schemas.openxmlformats.org/drawingml/2006/picture">
+                <pic:pic xmlns:pic="http://schemas.openxmlformats.org/drawingml/2006/picture">
+                  <pic:nvPicPr>
+                    <pic:cNvPr id="1" name=""/>
+                    <pic:cNvPicPr/>
+                  </pic:nvPicPr>
+                  <pic:blipFill>
+                    <a:blip r:embed="rId12"/>
+                    <a:stretch>
+                      <a:fillRect/>
+                    </a:stretch>
+                  </pic:blipFill>
+                  <pic:spPr>
+                    <a:xfrm>
+                      <a:off x="0" y="0"/>
+                      <a:ext cx="6120130" cy="3961765"/>
+                    </a:xfrm>
+                    <a:prstGeom prst="rect">
+                      <a:avLst/>
+                    </a:prstGeom>
+                  </pic:spPr>
+                </pic:pic>
+              </a:graphicData>
+            </a:graphic>
+          </wp:inline>
+        </w:drawing>
+      </w:r>
+    </w:p>
+    <w:p>
+      <w:r>
+        <w:t>Music(Mobile):</w:t>
+      </w:r>
+      <w:r>
+        <w:tab/>
+      </w:r>
+      <w:r>
+        <w:t xml:space="preserve">                 </w:t>
+      </w:r>
+      <w:r>
+        <w:t xml:space="preserve">Music(Tablet): </w:t>
+      </w:r>
+    </w:p>
+    <w:p>
+      <w:r>
+        <w:drawing>
+          <wp:anchor distT="0" distB="0" distL="114300" distR="114300" simplePos="0" relativeHeight="251663360" behindDoc="1" locked="0" layoutInCell="1" allowOverlap="1" wp14:anchorId="688809E0" wp14:editId="0414CBC5">
+            <wp:simplePos x="0" y="0"/>
+            <wp:positionH relativeFrom="column">
+              <wp:posOffset>2193707</wp:posOffset>
+            </wp:positionH>
+            <wp:positionV relativeFrom="paragraph">
+              <wp:posOffset>7716</wp:posOffset>
+            </wp:positionV>
+            <wp:extent cx="4531369" cy="3398292"/>
+            <wp:effectExtent l="0" t="0" r="2540" b="0"/>
+            <wp:wrapNone/>
+            <wp:docPr id="16" name="Kuva 16"/>
+            <wp:cNvGraphicFramePr>
+              <a:graphicFrameLocks xmlns:a="http://schemas.openxmlformats.org/drawingml/2006/main" noChangeAspect="1"/>
+            </wp:cNvGraphicFramePr>
+            <a:graphic xmlns:a="http://schemas.openxmlformats.org/drawingml/2006/main">
+              <a:graphicData uri="http://schemas.openxmlformats.org/drawingml/2006/picture">
+                <pic:pic xmlns:pic="http://schemas.openxmlformats.org/drawingml/2006/picture">
+                  <pic:nvPicPr>
+                    <pic:cNvPr id="1" name=""/>
+                    <pic:cNvPicPr/>
+                  </pic:nvPicPr>
+                  <pic:blipFill>
+                    <a:blip r:embed="rId13">
+                      <a:extLst>
+                        <a:ext uri="{28A0092B-C50C-407E-A947-70E740481C1C}">
+                          <a14:useLocalDpi xmlns:a14="http://schemas.microsoft.com/office/drawing/2010/main" val="0"/>
+                        </a:ext>
+                      </a:extLst>
+                    </a:blip>
+                    <a:stretch>
+                      <a:fillRect/>
+                    </a:stretch>
+                  </pic:blipFill>
+                  <pic:spPr>
+                    <a:xfrm>
+                      <a:off x="0" y="0"/>
+                      <a:ext cx="4553265" cy="3414713"/>
+                    </a:xfrm>
+                    <a:prstGeom prst="rect">
+                      <a:avLst/>
+                    </a:prstGeom>
+                  </pic:spPr>
+                </pic:pic>
+              </a:graphicData>
+            </a:graphic>
+            <wp14:sizeRelH relativeFrom="margin">
+              <wp14:pctWidth>0</wp14:pctWidth>
+            </wp14:sizeRelH>
+            <wp14:sizeRelV relativeFrom="margin">
+              <wp14:pctHeight>0</wp14:pctHeight>
+            </wp14:sizeRelV>
+          </wp:anchor>
+        </w:drawing>
+      </w:r>
+      <w:r>
+        <w:drawing>
+          <wp:anchor distT="0" distB="0" distL="114300" distR="114300" simplePos="0" relativeHeight="251662336" behindDoc="1" locked="0" layoutInCell="1" allowOverlap="1" wp14:anchorId="7ACF7811" wp14:editId="015AB0C8">
+            <wp:simplePos x="0" y="0"/>
+            <wp:positionH relativeFrom="margin">
+              <wp:align>left</wp:align>
+            </wp:positionH>
+            <wp:positionV relativeFrom="paragraph">
+              <wp:posOffset>7554</wp:posOffset>
+            </wp:positionV>
+            <wp:extent cx="2094932" cy="4507209"/>
+            <wp:effectExtent l="0" t="0" r="635" b="8255"/>
+            <wp:wrapNone/>
+            <wp:docPr id="15" name="Kuva 15"/>
+            <wp:cNvGraphicFramePr>
+              <a:graphicFrameLocks xmlns:a="http://schemas.openxmlformats.org/drawingml/2006/main" noChangeAspect="1"/>
+            </wp:cNvGraphicFramePr>
+            <a:graphic xmlns:a="http://schemas.openxmlformats.org/drawingml/2006/main">
+              <a:graphicData uri="http://schemas.openxmlformats.org/drawingml/2006/picture">
+                <pic:pic xmlns:pic="http://schemas.openxmlformats.org/drawingml/2006/picture">
+                  <pic:nvPicPr>
+                    <pic:cNvPr id="1" name=""/>
+                    <pic:cNvPicPr/>
+                  </pic:nvPicPr>
+                  <pic:blipFill>
+                    <a:blip r:embed="rId14">
+                      <a:extLst>
+                        <a:ext uri="{28A0092B-C50C-407E-A947-70E740481C1C}">
+                          <a14:useLocalDpi xmlns:a14="http://schemas.microsoft.com/office/drawing/2010/main" val="0"/>
+                        </a:ext>
+                      </a:extLst>
+                    </a:blip>
+                    <a:stretch>
+                      <a:fillRect/>
+                    </a:stretch>
+                  </pic:blipFill>
+                  <pic:spPr>
+                    <a:xfrm>
+                      <a:off x="0" y="0"/>
+                      <a:ext cx="2100385" cy="4518942"/>
+                    </a:xfrm>
+                    <a:prstGeom prst="rect">
+                      <a:avLst/>
+                    </a:prstGeom>
+                  </pic:spPr>
+                </pic:pic>
+              </a:graphicData>
+            </a:graphic>
+            <wp14:sizeRelH relativeFrom="margin">
+              <wp14:pctWidth>0</wp14:pctWidth>
+            </wp14:sizeRelH>
+            <wp14:sizeRelV relativeFrom="margin">
+              <wp14:pctHeight>0</wp14:pctHeight>
+            </wp14:sizeRelV>
+          </wp:anchor>
+        </w:drawing>
+      </w:r>
+    </w:p>
+    <w:p/>
+    <w:p/>
+    <w:p/>
+    <w:p/>
+    <w:p/>
+    <w:p/>
+    <w:p/>
+    <w:p/>
+    <w:p/>
+    <w:p/>
+    <w:p/>
+    <w:p/>
+    <w:p>
+      <w:r>
+        <w:lastRenderedPageBreak/>
+        <w:t>HTML:</w:t>
+      </w:r>
+    </w:p>
+    <w:p>
+      <w:r>
+        <w:t>index/menu/music</w:t>
+      </w:r>
+    </w:p>
+    <w:p>
+      <w:r>
+        <w:rPr>
+          <w:noProof/>
+        </w:rPr>
+        <w:drawing>
+          <wp:inline distT="0" distB="0" distL="0" distR="0" wp14:anchorId="1C2D3953" wp14:editId="0DFCDBEE">
+            <wp:extent cx="5087060" cy="285790"/>
+            <wp:effectExtent l="0" t="0" r="0" b="0"/>
+            <wp:docPr id="3" name="Kuva 3"/>
+            <wp:cNvGraphicFramePr>
+              <a:graphicFrameLocks xmlns:a="http://schemas.openxmlformats.org/drawingml/2006/main" noChangeAspect="1"/>
+            </wp:cNvGraphicFramePr>
+            <a:graphic xmlns:a="http://schemas.openxmlformats.org/drawingml/2006/main">
+              <a:graphicData uri="http://schemas.openxmlformats.org/drawingml/2006/picture">
+                <pic:pic xmlns:pic="http://schemas.openxmlformats.org/drawingml/2006/picture">
+                  <pic:nvPicPr>
+                    <pic:cNvPr id="1" name=""/>
+                    <pic:cNvPicPr/>
+                  </pic:nvPicPr>
+                  <pic:blipFill>
+                    <a:blip r:embed="rId15"/>
+                    <a:stretch>
+                      <a:fillRect/>
+                    </a:stretch>
+                  </pic:blipFill>
+                  <pic:spPr>
+                    <a:xfrm>
+                      <a:off x="0" y="0"/>
                       <a:ext cx="5087060" cy="285790"/>
                     </a:xfrm>
                     <a:prstGeom prst="rect">
@@ -77,7 +606,7 @@
                     <pic:cNvPicPr/>
                   </pic:nvPicPr>
                   <pic:blipFill>
-                    <a:blip r:embed="rId7"/>
+                    <a:blip r:embed="rId16"/>
                     <a:stretch>
                       <a:fillRect/>
                     </a:stretch>
@@ -159,7 +688,7 @@
                     <pic:cNvPicPr/>
                   </pic:nvPicPr>
                   <pic:blipFill>
-                    <a:blip r:embed="rId8">
+                    <a:blip r:embed="rId17">
                       <a:extLst>
                         <a:ext uri="{28A0092B-C50C-407E-A947-70E740481C1C}">
                           <a14:useLocalDpi xmlns:a14="http://schemas.microsoft.com/office/drawing/2010/main" val="0"/>
@@ -219,7 +748,7 @@
                     <pic:cNvPicPr/>
                   </pic:nvPicPr>
                   <pic:blipFill>
-                    <a:blip r:embed="rId9"/>
+                    <a:blip r:embed="rId18"/>
                     <a:stretch>
                       <a:fillRect/>
                     </a:stretch>
@@ -247,6 +776,9 @@
     </w:p>
     <w:p>
       <w:r>
+        <w:rPr>
+          <w:noProof/>
+        </w:rPr>
         <w:drawing>
           <wp:inline distT="0" distB="0" distL="0" distR="0" wp14:anchorId="479DF1BE" wp14:editId="323DA757">
             <wp:extent cx="6120130" cy="1784985"/>
@@ -263,7 +795,7 @@
                     <pic:cNvPicPr/>
                   </pic:nvPicPr>
                   <pic:blipFill>
-                    <a:blip r:embed="rId10"/>
+                    <a:blip r:embed="rId19"/>
                     <a:stretch>
                       <a:fillRect/>
                     </a:stretch>
@@ -286,6 +818,9 @@
     </w:p>
     <w:p>
       <w:r>
+        <w:rPr>
+          <w:noProof/>
+        </w:rPr>
         <w:drawing>
           <wp:inline distT="0" distB="0" distL="0" distR="0" wp14:anchorId="36782F26" wp14:editId="29577990">
             <wp:extent cx="6120130" cy="1793240"/>
@@ -302,7 +837,7 @@
                     <pic:cNvPicPr/>
                   </pic:nvPicPr>
                   <pic:blipFill>
-                    <a:blip r:embed="rId11"/>
+                    <a:blip r:embed="rId20"/>
                     <a:stretch>
                       <a:fillRect/>
                     </a:stretch>
@@ -325,6 +860,9 @@
     </w:p>
     <w:p>
       <w:r>
+        <w:rPr>
+          <w:noProof/>
+        </w:rPr>
         <w:drawing>
           <wp:inline distT="0" distB="0" distL="0" distR="0" wp14:anchorId="0D8828D8" wp14:editId="3232D719">
             <wp:extent cx="6120130" cy="1789430"/>
@@ -341,7 +879,7 @@
                     <pic:cNvPicPr/>
                   </pic:nvPicPr>
                   <pic:blipFill>
-                    <a:blip r:embed="rId12"/>
+                    <a:blip r:embed="rId21"/>
                     <a:stretch>
                       <a:fillRect/>
                     </a:stretch>
@@ -363,7 +901,7 @@
       </w:r>
     </w:p>
     <w:sectPr>
-      <w:headerReference w:type="default" r:id="rId13"/>
+      <w:headerReference w:type="default" r:id="rId22"/>
       <w:pgSz w:w="11906" w:h="16838"/>
       <w:pgMar w:top="1417" w:right="1134" w:bottom="1417" w:left="1134" w:header="708" w:footer="708" w:gutter="0"/>
       <w:cols w:space="708"/>

</xml_diff>